<commit_message>
removemos o nome abreviado da base de dados
</commit_message>
<xml_diff>
--- a/221231_Relatorio_FCT.docx
+++ b/221231_Relatorio_FCT.docx
@@ -1531,8 +1531,8 @@
     </w:p>
     <w:p>
       <w:pPr>
-        <w:spacing w:after="117" w:line="276" w:lineRule="auto"/>
-        <w:ind w:left="1" w:right="0" w:firstLine="707"/>
+        <w:spacing w:after="117" w:line="360" w:lineRule="auto"/>
+        <w:ind w:left="0" w:right="0" w:firstLine="709"/>
       </w:pPr>
       <w:r>
         <w:t xml:space="preserve">Durante o programa de Formação em Contexto de Trabalho (FCT) do Curso Profissional de Técnico de Gestão e Programação de Sistemas Informáticos (TGPSI), na Escola Profissional de Artes, Tecnologias e Desporto (EPAD), o estágio foi realizado internamente na instituição, sob a supervisão do professor Lino Luís. </w:t>
@@ -1592,8 +1592,8 @@
     </w:p>
     <w:p>
       <w:pPr>
-        <w:spacing w:after="160" w:line="276" w:lineRule="auto"/>
-        <w:ind w:left="0" w:right="0" w:firstLine="0"/>
+        <w:spacing w:after="160" w:line="360" w:lineRule="auto"/>
+        <w:ind w:left="0" w:right="0" w:firstLine="709"/>
       </w:pPr>
       <w:r>
         <w:t>A EPAD (Escola Profissional de Artes, Tecnologias e Desporto) foi estabelecida em 2005 e começou suas atividades em setembro de 2006, oferecendo inicialmente cinco cursos. Hoje, a escola oferece cerca de quinze cursos em diversas áreas de formação, incluindo Cursos de Educação e Formação (CEF), Cursos Vocacionais (9º e 12º ano) e uma ampla variedade de Cursos Profissionais Nível IV.</w:t>
@@ -1601,14 +1601,14 @@
     </w:p>
     <w:p>
       <w:pPr>
-        <w:spacing w:after="160" w:line="276" w:lineRule="auto"/>
-        <w:ind w:left="0" w:right="0" w:firstLine="0"/>
-      </w:pPr>
-    </w:p>
-    <w:p>
-      <w:pPr>
-        <w:spacing w:after="160" w:line="276" w:lineRule="auto"/>
-        <w:ind w:left="0" w:right="0" w:firstLine="0"/>
+        <w:spacing w:after="160" w:line="360" w:lineRule="auto"/>
+        <w:ind w:left="0" w:right="0" w:firstLine="709"/>
+      </w:pPr>
+    </w:p>
+    <w:p>
+      <w:pPr>
+        <w:spacing w:after="160" w:line="360" w:lineRule="auto"/>
+        <w:ind w:left="0" w:right="0" w:firstLine="709"/>
       </w:pPr>
       <w:r>
         <w:t>A missão principal da EPAD é qualificar os recursos humanos do país, fornecendo oportunidades de aprendizagem ao longo da vida e ajudando a desenvolver habilidades que facilitem a integração na economia do conhecimento e da inovação. Para alcançar esse objetivo, a EPAD se concentra em oferecer opções flexíveis e diversificadas de formação, adaptadas às necessidades, expectativas e planos de carreira dos alunos.</w:t>
@@ -1616,14 +1616,14 @@
     </w:p>
     <w:p>
       <w:pPr>
-        <w:spacing w:after="160" w:line="276" w:lineRule="auto"/>
-        <w:ind w:left="0" w:right="0" w:firstLine="0"/>
-      </w:pPr>
-    </w:p>
-    <w:p>
-      <w:pPr>
-        <w:spacing w:after="160" w:line="276" w:lineRule="auto"/>
-        <w:ind w:left="0" w:right="0" w:firstLine="0"/>
+        <w:spacing w:after="160" w:line="360" w:lineRule="auto"/>
+        <w:ind w:left="0" w:right="0" w:firstLine="709"/>
+      </w:pPr>
+    </w:p>
+    <w:p>
+      <w:pPr>
+        <w:spacing w:after="160" w:line="360" w:lineRule="auto"/>
+        <w:ind w:left="0" w:right="0" w:firstLine="709"/>
       </w:pPr>
       <w:r>
         <w:t>A EPAD acredita em uma abordagem prática e profissionalizante para o aprendizado, proporcionando aos alunos a oportunidade de trabalhar com profissionais experientes em suas áreas de estudo e se envolver em projetos que os coloquem em contato com diferentes realidades. A melhoria contínua da organização e o compromisso com o ensino de excelência são fundamentais para a EPAD e contribuem para seu sucesso na qualificação de jovens e na preparação de recursos humanos qualificados para o mercado de trabalho.</w:t>
@@ -1735,9 +1735,22 @@
       </w:r>
       <w:r>
         <w:tab/>
-        <w:t>Visual Studio Code</w:t>
+        <w:t xml:space="preserve">Visual </w:t>
+      </w:r>
+      <w:proofErr w:type="spellStart"/>
+      <w:r>
+        <w:t>Studio</w:t>
+      </w:r>
+      <w:proofErr w:type="spellEnd"/>
+      <w:r>
+        <w:t xml:space="preserve"> </w:t>
+      </w:r>
+      <w:proofErr w:type="spellStart"/>
+      <w:r>
+        <w:t>Code</w:t>
       </w:r>
       <w:bookmarkEnd w:id="3"/>
+      <w:proofErr w:type="spellEnd"/>
       <w:r>
         <w:t xml:space="preserve"> </w:t>
       </w:r>
@@ -1768,12 +1781,52 @@
     </w:p>
     <w:p>
       <w:pPr>
-        <w:spacing w:after="188" w:line="276" w:lineRule="auto"/>
-        <w:ind w:left="0" w:right="0" w:firstLine="0"/>
+        <w:spacing w:after="188" w:line="360" w:lineRule="auto"/>
+        <w:ind w:left="0" w:right="0" w:firstLine="709"/>
         <w:jc w:val="left"/>
       </w:pPr>
       <w:r>
-        <w:t>Desenvolvido pela Microsoft, o Visual Studio Code é um editor de código-fonte disponível para Windows, Linux e macOS. Ele oferece diversas funcionalidades, como suporte para depuração - processo de identificação e correção de erros em um software ou hardware -, integração com o controle Git, realce de sintaxe, recursos de auto completar código, trechos de código e refatoração de código.</w:t>
+        <w:t xml:space="preserve">Desenvolvido pela Microsoft, o Visual </w:t>
+      </w:r>
+      <w:proofErr w:type="spellStart"/>
+      <w:r>
+        <w:t>Studio</w:t>
+      </w:r>
+      <w:proofErr w:type="spellEnd"/>
+      <w:r>
+        <w:t xml:space="preserve"> </w:t>
+      </w:r>
+      <w:proofErr w:type="spellStart"/>
+      <w:r>
+        <w:t>Code</w:t>
+      </w:r>
+      <w:proofErr w:type="spellEnd"/>
+      <w:r>
+        <w:t xml:space="preserve"> é um editor de código-fonte disponível para Windows, Linux e </w:t>
+      </w:r>
+      <w:proofErr w:type="spellStart"/>
+      <w:r>
+        <w:t>macOS</w:t>
+      </w:r>
+      <w:proofErr w:type="spellEnd"/>
+      <w:r>
+        <w:t xml:space="preserve">. Ele oferece diversas funcionalidades, como suporte para depuração - processo de identificação e correção de erros em um software ou hardware -, integração com o controle </w:t>
+      </w:r>
+      <w:proofErr w:type="spellStart"/>
+      <w:r>
+        <w:t>Git</w:t>
+      </w:r>
+      <w:proofErr w:type="spellEnd"/>
+      <w:r>
+        <w:t xml:space="preserve">, realce de sintaxe, recursos de auto completar código, trechos de código e </w:t>
+      </w:r>
+      <w:proofErr w:type="spellStart"/>
+      <w:r>
+        <w:t>refatoração</w:t>
+      </w:r>
+      <w:proofErr w:type="spellEnd"/>
+      <w:r>
+        <w:t xml:space="preserve"> de código.</w:t>
       </w:r>
     </w:p>
     <w:p>
@@ -1886,10 +1939,23 @@
     </w:p>
     <w:p>
       <w:pPr>
-        <w:spacing w:line="276" w:lineRule="auto"/>
-      </w:pPr>
-      <w:r>
-        <w:t xml:space="preserve">O MySQL Workbench é uma ferramenta visual de modelagem de dados, desenvolvimento e administração para o sistema de gerenciamento de banco de dados MySQL. Com sua interface gráfica intuitiva e poderosas funcionalidades, o MySQL Workbench facilita o desenvolvimento de bases de dados MySQL de qualquer tamanho. Com esta ferramenta, os usuários podem criar e gerenciar tabelas, consultas SQL, procedimentos armazenados, funções e triggers. </w:t>
+        <w:spacing w:line="360" w:lineRule="auto"/>
+        <w:ind w:firstLine="709"/>
+      </w:pPr>
+      <w:r>
+        <w:t xml:space="preserve">O MySQL Workbench é uma ferramenta visual de modelagem de dados, desenvolvimento e administração para o sistema de gerenciamento de banco de dados MySQL. Com sua interface gráfica intuitiva e poderosas funcionalidades, o MySQL Workbench facilita o desenvolvimento de bases de dados MySQL de </w:t>
+      </w:r>
+      <w:r>
+        <w:lastRenderedPageBreak/>
+        <w:t xml:space="preserve">qualquer tamanho. Com esta ferramenta, os usuários podem criar e gerenciar tabelas, consultas SQL, procedimentos armazenados, funções e </w:t>
+      </w:r>
+      <w:proofErr w:type="spellStart"/>
+      <w:r>
+        <w:t>triggers</w:t>
+      </w:r>
+      <w:proofErr w:type="spellEnd"/>
+      <w:r>
+        <w:t xml:space="preserve">. </w:t>
       </w:r>
     </w:p>
     <w:p>
@@ -2027,8 +2093,8 @@
     </w:p>
     <w:p>
       <w:pPr>
-        <w:spacing w:after="40" w:line="276" w:lineRule="auto"/>
-        <w:ind w:left="-5" w:right="200"/>
+        <w:spacing w:after="40" w:line="360" w:lineRule="auto"/>
+        <w:ind w:left="-5" w:right="200" w:firstLine="709"/>
       </w:pPr>
       <w:r>
         <w:t>A linguagem HTML 5 é um código de marcação usado para criar páginas da web que são facilmente acessíveis em diferentes tipos de computadores e podem ser compartilhadas através da internet, pois podem ser interpretadas pelos diversos navegadores disponíveis.</w:t>
@@ -2145,23 +2211,39 @@
     </w:p>
     <w:p>
       <w:pPr>
-        <w:spacing w:line="276" w:lineRule="auto"/>
-      </w:pPr>
-      <w:r>
-        <w:t>CSS (Cascading Style Sheets) é uma linguagem que é utilizada para estilizar elementos escritos em uma linguagem de marcação, como o HTML. Com o CSS, é possível separar o conteúdo do site da sua apresentação visual. O CSS ajuda a definir o estilo, o layout e outras características visuais de um site, como fontes, cores, tamanhos de texto e imagens de fundo, por exemplo. A utilização do CSS permite que as páginas sejam exibidas com uma aparência mais consistente e profissional, além de oferecer a possibilidade de personalização e adaptação para diferentes dispositivos e tamanhos de tela.</w:t>
-      </w:r>
+        <w:spacing w:line="360" w:lineRule="auto"/>
+        <w:ind w:firstLine="709"/>
+      </w:pPr>
+      <w:r>
+        <w:t>CSS (</w:t>
+      </w:r>
+      <w:proofErr w:type="spellStart"/>
+      <w:r>
+        <w:t>Cascading</w:t>
+      </w:r>
+      <w:proofErr w:type="spellEnd"/>
       <w:r>
         <w:t xml:space="preserve"> </w:t>
       </w:r>
-    </w:p>
-    <w:p>
-      <w:pPr>
-        <w:spacing w:after="160" w:line="259" w:lineRule="auto"/>
-        <w:ind w:left="0" w:right="0" w:firstLine="0"/>
-        <w:jc w:val="left"/>
-      </w:pPr>
-      <w:r>
-        <w:br w:type="page"/>
+      <w:proofErr w:type="spellStart"/>
+      <w:r>
+        <w:t>Style</w:t>
+      </w:r>
+      <w:proofErr w:type="spellEnd"/>
+      <w:r>
+        <w:t xml:space="preserve"> </w:t>
+      </w:r>
+      <w:proofErr w:type="spellStart"/>
+      <w:r>
+        <w:t>Sheets</w:t>
+      </w:r>
+      <w:proofErr w:type="spellEnd"/>
+      <w:r>
+        <w:t xml:space="preserve">) é uma linguagem que é utilizada para estilizar elementos escritos em uma linguagem de marcação, como o HTML. Com o CSS, é possível separar o conteúdo do site da sua apresentação visual. O CSS ajuda a definir o estilo, o layout e outras características visuais de um site, como fontes, cores, tamanhos de texto e imagens de fundo, por exemplo. A utilização do CSS permite que as páginas sejam exibidas com uma aparência mais consistente e </w:t>
+      </w:r>
+      <w:r>
+        <w:lastRenderedPageBreak/>
+        <w:t xml:space="preserve">profissional, além de oferecer a possibilidade de personalização e adaptação para diferentes dispositivos e tamanhos de tela. </w:t>
       </w:r>
     </w:p>
     <w:p>
@@ -2229,18 +2311,14 @@
         </w:drawing>
       </w:r>
       <w:r>
-        <w:t>4.</w:t>
-      </w:r>
-      <w:r>
-        <w:t>3</w:t>
-      </w:r>
-      <w:r>
-        <w:t xml:space="preserve"> </w:t>
-      </w:r>
+        <w:t xml:space="preserve">4.3 </w:t>
+      </w:r>
+      <w:proofErr w:type="spellStart"/>
       <w:r>
         <w:t>Flask</w:t>
       </w:r>
       <w:bookmarkEnd w:id="8"/>
+      <w:proofErr w:type="spellEnd"/>
       <w:r>
         <w:t xml:space="preserve"> </w:t>
       </w:r>
@@ -2254,24 +2332,70 @@
     </w:p>
     <w:p>
       <w:pPr>
-        <w:spacing w:line="276" w:lineRule="auto"/>
-        <w:ind w:left="-5" w:right="200"/>
-      </w:pPr>
-      <w:r>
-        <w:t>Flask é uma framework web em Python que é conhecida por sua simplicidade e funcionalidade. Como um microframework, não é necessário instalar nenhuma ferramenta adicional para utilizá-lo, embora seja possível adicionar extensões de bibliotecas para expandir suas funcionalidades. O Flask permite criar aplicativos web de forma rápida e fácil, com suporte a roteamento, gerenciamento de sessões, integração com bancos de dados e muito mais. Sua abordagem minimalista torna a programação com Flask uma experiência mais simples e intuitiva em comparação com outras frameworks web mais complexas.</w:t>
+        <w:spacing w:line="360" w:lineRule="auto"/>
+        <w:ind w:left="-5" w:right="200" w:firstLine="709"/>
+      </w:pPr>
+      <w:proofErr w:type="spellStart"/>
+      <w:r>
+        <w:t>Flask</w:t>
+      </w:r>
+      <w:proofErr w:type="spellEnd"/>
+      <w:r>
+        <w:t xml:space="preserve"> é uma </w:t>
+      </w:r>
+      <w:proofErr w:type="spellStart"/>
+      <w:r>
+        <w:t>framework</w:t>
+      </w:r>
+      <w:proofErr w:type="spellEnd"/>
+      <w:r>
+        <w:t xml:space="preserve"> web em </w:t>
+      </w:r>
+      <w:proofErr w:type="spellStart"/>
+      <w:r>
+        <w:t>Python</w:t>
+      </w:r>
+      <w:proofErr w:type="spellEnd"/>
+      <w:r>
+        <w:t xml:space="preserve"> que é conhecida por sua simplicidade e funcionalidade. Como um </w:t>
+      </w:r>
+      <w:proofErr w:type="spellStart"/>
+      <w:r>
+        <w:t>microframework</w:t>
+      </w:r>
+      <w:proofErr w:type="spellEnd"/>
+      <w:r>
+        <w:t xml:space="preserve">, não é necessário instalar nenhuma ferramenta adicional para utilizá-lo, embora seja possível adicionar extensões de bibliotecas para expandir suas funcionalidades. O </w:t>
+      </w:r>
+      <w:proofErr w:type="spellStart"/>
+      <w:r>
+        <w:t>Flask</w:t>
+      </w:r>
+      <w:proofErr w:type="spellEnd"/>
+      <w:r>
+        <w:t xml:space="preserve"> permite criar aplicativos web de forma rápida e fácil, com suporte a roteamento, gerenciamento de sessões, integração com bancos de dados e muito mais. Sua abordagem minimalista torna a programação com </w:t>
+      </w:r>
+      <w:proofErr w:type="spellStart"/>
+      <w:r>
+        <w:t>Flask</w:t>
+      </w:r>
+      <w:proofErr w:type="spellEnd"/>
+      <w:r>
+        <w:t xml:space="preserve"> uma experiência mais simples e intuitiva em comparação com outras </w:t>
+      </w:r>
+      <w:proofErr w:type="spellStart"/>
+      <w:r>
+        <w:t>frameworks</w:t>
+      </w:r>
+      <w:proofErr w:type="spellEnd"/>
+      <w:r>
+        <w:t xml:space="preserve"> web mais complexas.</w:t>
       </w:r>
     </w:p>
     <w:p>
       <w:pPr>
         <w:spacing w:after="0" w:line="360" w:lineRule="auto"/>
-        <w:ind w:left="1" w:right="9068" w:firstLine="0"/>
-        <w:jc w:val="left"/>
-      </w:pPr>
-    </w:p>
-    <w:p>
-      <w:pPr>
-        <w:spacing w:after="0" w:line="360" w:lineRule="auto"/>
-        <w:ind w:left="1" w:right="9068" w:firstLine="0"/>
+        <w:ind w:left="0" w:right="9068" w:firstLine="0"/>
         <w:jc w:val="left"/>
       </w:pPr>
     </w:p>
@@ -2352,9 +2476,14 @@
         <w:t>4</w:t>
       </w:r>
       <w:r>
-        <w:t xml:space="preserve"> SQLAlchemy</w:t>
+        <w:t xml:space="preserve"> </w:t>
+      </w:r>
+      <w:proofErr w:type="spellStart"/>
+      <w:r>
+        <w:t>SQLAlchemy</w:t>
       </w:r>
       <w:bookmarkEnd w:id="9"/>
+      <w:proofErr w:type="spellEnd"/>
       <w:r>
         <w:t xml:space="preserve"> </w:t>
       </w:r>
@@ -2368,18 +2497,54 @@
     <w:p/>
     <w:p>
       <w:pPr>
-        <w:spacing w:after="160" w:line="259" w:lineRule="auto"/>
-        <w:ind w:left="0" w:right="0" w:firstLine="0"/>
+        <w:spacing w:after="160" w:line="360" w:lineRule="auto"/>
+        <w:ind w:left="0" w:right="0" w:firstLine="709"/>
         <w:jc w:val="left"/>
       </w:pPr>
-      <w:r>
-        <w:t>SQLAlchemy é uma biblioteca de programação em Python que fornece uma interface para trabalhar com bancos de dados relacionais utilizando uma abordagem orientada a objetos. Ela suporta vários sistemas de gerenciamento de banco de dados (DBMS) populares, como MySQL, PostgreSQL, SQLite, Oracle e Microsoft SQL Server. Além disso, o SQLAlchemy fornece uma camada de abstração de banco de dados que permite escrever códigos que são independentes do tipo de DBMS utilizado. Isso facilita a migração entre diferentes sistemas de banco de dados e torna a manutenção do código mais fácil e menos suscetível a erros.</w:t>
-      </w:r>
-    </w:p>
-    <w:p>
-      <w:pPr>
-        <w:ind w:left="0" w:firstLine="0"/>
-      </w:pPr>
+      <w:proofErr w:type="spellStart"/>
+      <w:r>
+        <w:t>SQLAlchemy</w:t>
+      </w:r>
+      <w:proofErr w:type="spellEnd"/>
+      <w:r>
+        <w:t xml:space="preserve"> é uma biblioteca de programação em </w:t>
+      </w:r>
+      <w:proofErr w:type="spellStart"/>
+      <w:r>
+        <w:t>Python</w:t>
+      </w:r>
+      <w:proofErr w:type="spellEnd"/>
+      <w:r>
+        <w:t xml:space="preserve"> que fornece uma interface para trabalhar com bancos de dados relacionais utilizando uma abordagem orientada a objetos. Ela suporta vários sistemas de gerenciamento de banco de </w:t>
+      </w:r>
+      <w:r>
+        <w:lastRenderedPageBreak/>
+        <w:t xml:space="preserve">dados (DBMS) populares, como MySQL, </w:t>
+      </w:r>
+      <w:proofErr w:type="spellStart"/>
+      <w:r>
+        <w:t>PostgreSQL</w:t>
+      </w:r>
+      <w:proofErr w:type="spellEnd"/>
+      <w:r>
+        <w:t xml:space="preserve">, </w:t>
+      </w:r>
+      <w:proofErr w:type="spellStart"/>
+      <w:r>
+        <w:t>SQLite</w:t>
+      </w:r>
+      <w:proofErr w:type="spellEnd"/>
+      <w:r>
+        <w:t xml:space="preserve">, Oracle e Microsoft SQL Server. Além disso, o </w:t>
+      </w:r>
+      <w:proofErr w:type="spellStart"/>
+      <w:r>
+        <w:t>SQLAlchemy</w:t>
+      </w:r>
+      <w:proofErr w:type="spellEnd"/>
+      <w:r>
+        <w:t xml:space="preserve"> fornece uma camada de abstração de banco de dados que permite escrever códigos que são independentes do tipo de DBMS utilizado. Isso facilita a migração entre diferentes sistemas de banco de dados e torna a manutenção do código mais fácil e menos suscetível a erros.</w:t>
+      </w:r>
     </w:p>
     <w:p>
       <w:pPr>
@@ -2455,28 +2620,45 @@
         </w:drawing>
       </w:r>
       <w:r>
-        <w:t>4.</w:t>
-      </w:r>
-      <w:r>
-        <w:t>5</w:t>
-      </w:r>
-      <w:r>
-        <w:t xml:space="preserve"> </w:t>
-      </w:r>
+        <w:t xml:space="preserve">4.5 </w:t>
+      </w:r>
+      <w:proofErr w:type="spellStart"/>
       <w:r>
         <w:t>jQuery</w:t>
       </w:r>
       <w:bookmarkEnd w:id="10"/>
-    </w:p>
-    <w:p>
-      <w:pPr>
-        <w:spacing w:line="276" w:lineRule="auto"/>
-      </w:pPr>
-      <w:r>
-        <w:t>jQuery é uma biblioteca de JavaScript criada com o objetivo de simplificar a manipulação e interação com o HTML, CSS em páginas web. Com o jQuery, é possível escrever menos código e alcançar os mesmos resultados em comparação com JavaScript puro. Além disso, a biblioteca também oferece uma série de plugins e extensões para aprimorar a funcionalidade e design das páginas web. O jQuery é amplamente utilizado por desenvolvedores web em todo o mundo.</w:t>
-      </w:r>
-    </w:p>
-    <w:p/>
+      <w:proofErr w:type="spellEnd"/>
+    </w:p>
+    <w:p>
+      <w:pPr>
+        <w:spacing w:line="360" w:lineRule="auto"/>
+        <w:ind w:firstLine="709"/>
+      </w:pPr>
+      <w:proofErr w:type="spellStart"/>
+      <w:r>
+        <w:t>jQuery</w:t>
+      </w:r>
+      <w:proofErr w:type="spellEnd"/>
+      <w:r>
+        <w:t xml:space="preserve"> é uma biblioteca de JavaScript criada com o objetivo de simplificar a manipulação e interação com o HTML, CSS em páginas web. Com o </w:t>
+      </w:r>
+      <w:proofErr w:type="spellStart"/>
+      <w:r>
+        <w:t>jQuery</w:t>
+      </w:r>
+      <w:proofErr w:type="spellEnd"/>
+      <w:r>
+        <w:t xml:space="preserve">, é possível escrever menos código e alcançar os mesmos resultados em comparação com JavaScript puro. Além disso, a biblioteca também oferece uma série de plugins e extensões para aprimorar a funcionalidade e design das páginas web. O </w:t>
+      </w:r>
+      <w:proofErr w:type="spellStart"/>
+      <w:r>
+        <w:t>jQuery</w:t>
+      </w:r>
+      <w:proofErr w:type="spellEnd"/>
+      <w:r>
+        <w:t xml:space="preserve"> é amplamente utilizado por desenvolvedores web em todo o mundo.</w:t>
+      </w:r>
+    </w:p>
     <w:p/>
     <w:p>
       <w:pPr>
@@ -2552,26 +2734,22 @@
         </w:drawing>
       </w:r>
       <w:r>
-        <w:t>4.</w:t>
-      </w:r>
-      <w:r>
-        <w:t>6</w:t>
-      </w:r>
-      <w:r>
-        <w:t xml:space="preserve"> </w:t>
-      </w:r>
-      <w:r>
-        <w:t>AJAX</w:t>
+        <w:t>4.6 AJAX</w:t>
       </w:r>
       <w:bookmarkEnd w:id="11"/>
     </w:p>
     <w:p/>
     <w:p>
       <w:pPr>
-        <w:spacing w:line="276" w:lineRule="auto"/>
-      </w:pPr>
-      <w:r>
-        <w:t>AJAX é uma técnica de programação que permite atualizar partes de uma página web sem precisar recarregar a página inteira. Ele permite que as solicitações de dados sejam enviadas ao servidor em segundo plano, sem interromper a experiência do usuário na página. Dessa forma, é possível atualizar apenas uma parte da página que precisa ser alterada, sem perder o conteúdo e o estado atual da página. Isso torna a navegação mais rápida e suave, além de economizar recursos de rede e melhorar a usabilidade do site ou aplicativo web. O AJAX é comumente utilizado em conjunto com tecnologias como JavaScript, XML e JSON.</w:t>
+        <w:spacing w:line="360" w:lineRule="auto"/>
+        <w:ind w:firstLine="709"/>
+      </w:pPr>
+      <w:r>
+        <w:t xml:space="preserve">AJAX é uma técnica de programação que permite atualizar partes de uma página web sem precisar recarregar a página inteira. Ele permite que as solicitações de dados sejam enviadas ao servidor em segundo plano, sem interromper a experiência do usuário na página. Dessa forma, é possível atualizar apenas uma </w:t>
+      </w:r>
+      <w:r>
+        <w:lastRenderedPageBreak/>
+        <w:t>parte da página que precisa ser alterada, sem perder o conteúdo e o estado atual da página. Isso torna a navegação mais rápida e suave, além de economizar recursos de rede e melhorar a usabilidade do site ou aplicativo web. O AJAX é comumente utilizado em conjunto com tecnologias como JavaScript, XML e JSON.</w:t>
       </w:r>
     </w:p>
     <w:p/>
@@ -2627,17 +2805,33 @@
     </w:p>
     <w:p>
       <w:pPr>
-        <w:spacing w:after="0" w:line="276" w:lineRule="auto"/>
-        <w:ind w:right="0" w:firstLine="698"/>
-      </w:pPr>
-      <w:r>
-        <w:t xml:space="preserve">Foi-me atribuído o projeto de um aplicativo web que consiste em um gerenciador de estágios online, usando as tecnologias Flask e SQLAlchemy que aprendemos. </w:t>
-      </w:r>
-    </w:p>
-    <w:p>
-      <w:pPr>
-        <w:spacing w:after="0" w:line="276" w:lineRule="auto"/>
-        <w:ind w:right="0" w:firstLine="698"/>
+        <w:spacing w:after="0" w:line="360" w:lineRule="auto"/>
+        <w:ind w:right="0" w:firstLine="709"/>
+      </w:pPr>
+      <w:r>
+        <w:t xml:space="preserve">Foi-me atribuído o projeto de um aplicativo web que consiste em um gerenciador de estágios online, usando as tecnologias </w:t>
+      </w:r>
+      <w:proofErr w:type="spellStart"/>
+      <w:r>
+        <w:t>Flask</w:t>
+      </w:r>
+      <w:proofErr w:type="spellEnd"/>
+      <w:r>
+        <w:t xml:space="preserve"> e </w:t>
+      </w:r>
+      <w:proofErr w:type="spellStart"/>
+      <w:r>
+        <w:t>SQLAlchemy</w:t>
+      </w:r>
+      <w:proofErr w:type="spellEnd"/>
+      <w:r>
+        <w:t xml:space="preserve"> que aprendemos. </w:t>
+      </w:r>
+    </w:p>
+    <w:p>
+      <w:pPr>
+        <w:spacing w:after="0" w:line="360" w:lineRule="auto"/>
+        <w:ind w:right="0" w:firstLine="709"/>
       </w:pPr>
       <w:r>
         <w:t>Este aplicativo web tem quatro páginas distintas, cada uma com um propósito específico.</w:t>
@@ -2687,7 +2881,15 @@
       </w:pPr>
       <w:bookmarkStart w:id="13" w:name="_Toc133799031"/>
       <w:r>
-        <w:t>6 | Timeline do projeto</w:t>
+        <w:t xml:space="preserve">6 | </w:t>
+      </w:r>
+      <w:proofErr w:type="spellStart"/>
+      <w:r>
+        <w:t>Timeline</w:t>
+      </w:r>
+      <w:proofErr w:type="spellEnd"/>
+      <w:r>
+        <w:t xml:space="preserve"> do projeto</w:t>
       </w:r>
       <w:bookmarkEnd w:id="13"/>
       <w:r>
@@ -2871,28 +3073,7 @@
                 <w:rFonts w:ascii="Calibri" w:eastAsia="Calibri" w:hAnsi="Calibri" w:cs="Calibri"/>
                 <w:sz w:val="22"/>
               </w:rPr>
-              <w:t>janeiro</w:t>
-            </w:r>
-            <w:r>
-              <w:rPr>
-                <w:rFonts w:ascii="Calibri" w:eastAsia="Calibri" w:hAnsi="Calibri" w:cs="Calibri"/>
-                <w:sz w:val="22"/>
-              </w:rPr>
-              <w:t xml:space="preserve"> a</w:t>
-            </w:r>
-            <w:r>
-              <w:rPr>
-                <w:rFonts w:ascii="Calibri" w:eastAsia="Calibri" w:hAnsi="Calibri" w:cs="Calibri"/>
-                <w:sz w:val="22"/>
-              </w:rPr>
-              <w:t xml:space="preserve"> maio</w:t>
-            </w:r>
-            <w:r>
-              <w:rPr>
-                <w:rFonts w:ascii="Calibri" w:eastAsia="Calibri" w:hAnsi="Calibri" w:cs="Calibri"/>
-                <w:sz w:val="22"/>
-              </w:rPr>
-              <w:t xml:space="preserve"> </w:t>
+              <w:t xml:space="preserve">janeiro a maio </w:t>
             </w:r>
           </w:p>
         </w:tc>
@@ -2956,23 +3137,60 @@
     </w:p>
     <w:p>
       <w:pPr>
-        <w:spacing w:after="405" w:line="276" w:lineRule="auto"/>
-        <w:ind w:left="0" w:right="0" w:firstLine="708"/>
+        <w:spacing w:after="405" w:line="360" w:lineRule="auto"/>
+        <w:ind w:left="0" w:right="0" w:firstLine="709"/>
       </w:pPr>
       <w:r>
         <w:t xml:space="preserve">A conclusão da formação teve início ao estabelecer condições para a realização do estágio, utilizando várias tecnologias, tais como HTML, CSS, </w:t>
       </w:r>
+      <w:proofErr w:type="spellStart"/>
       <w:r>
         <w:t>j</w:t>
       </w:r>
       <w:r>
-        <w:t xml:space="preserve">Query, AJAX, Flask e SQLAlchemy, bem como dois softwares de desenvolvimento: Visual Studio Code e MySQL Workbench. </w:t>
-      </w:r>
-    </w:p>
-    <w:p>
-      <w:pPr>
-        <w:spacing w:after="405" w:line="276" w:lineRule="auto"/>
-        <w:ind w:left="0" w:right="0" w:firstLine="708"/>
+        <w:t>Query</w:t>
+      </w:r>
+      <w:proofErr w:type="spellEnd"/>
+      <w:r>
+        <w:t xml:space="preserve">, AJAX, </w:t>
+      </w:r>
+      <w:proofErr w:type="spellStart"/>
+      <w:r>
+        <w:t>Flask</w:t>
+      </w:r>
+      <w:proofErr w:type="spellEnd"/>
+      <w:r>
+        <w:t xml:space="preserve"> e </w:t>
+      </w:r>
+      <w:proofErr w:type="spellStart"/>
+      <w:r>
+        <w:t>SQLAlchemy</w:t>
+      </w:r>
+      <w:proofErr w:type="spellEnd"/>
+      <w:r>
+        <w:t xml:space="preserve">, bem como dois softwares de desenvolvimento: Visual </w:t>
+      </w:r>
+      <w:proofErr w:type="spellStart"/>
+      <w:r>
+        <w:t>Studio</w:t>
+      </w:r>
+      <w:proofErr w:type="spellEnd"/>
+      <w:r>
+        <w:t xml:space="preserve"> </w:t>
+      </w:r>
+      <w:proofErr w:type="spellStart"/>
+      <w:r>
+        <w:t>Code</w:t>
+      </w:r>
+      <w:proofErr w:type="spellEnd"/>
+      <w:r>
+        <w:t xml:space="preserve"> e MySQL Workbench. </w:t>
+      </w:r>
+    </w:p>
+    <w:p>
+      <w:pPr>
+        <w:spacing w:after="405" w:line="360" w:lineRule="auto"/>
+        <w:ind w:left="0" w:right="0" w:firstLine="709"/>
       </w:pPr>
       <w:r>
         <w:t>O estágio proporcionou uma experiência valiosa e conhecimentos que permitiram aumentar a eficiência em projetos futuros, como a PAP. Além disso, o estágio foi crucial para a aquisição de novos métodos e conhecimentos aplicáveis na minha carreira profissional nesta área.</w:t>

</xml_diff>